<commit_message>
Cambio pequeño en el word
</commit_message>
<xml_diff>
--- a/Tablas Análisis.docx
+++ b/Tablas Análisis.docx
@@ -1,6 +1,6 @@
 
 <file path=word/document.xml><?xml version="1.0" encoding="utf-8"?>
-<w:document xmlns:wpc="http://schemas.microsoft.com/office/word/2010/wordprocessingCanvas" xmlns:cx="http://schemas.microsoft.com/office/drawing/2014/chartex" xmlns:cx1="http://schemas.microsoft.com/office/drawing/2015/9/8/chartex" xmlns:cx2="http://schemas.microsoft.com/office/drawing/2015/10/21/chartex" xmlns:cx3="http://schemas.microsoft.com/office/drawing/2016/5/9/chartex" xmlns:cx4="http://schemas.microsoft.com/office/drawing/2016/5/10/chartex" xmlns:cx5="http://schemas.microsoft.com/office/drawing/2016/5/11/chartex" xmlns:cx6="http://schemas.microsoft.com/office/drawing/2016/5/12/chartex" xmlns:cx7="http://schemas.microsoft.com/office/drawing/2016/5/13/chartex" xmlns:cx8="http://schemas.microsoft.com/office/drawing/2016/5/14/chartex" xmlns:mc="http://schemas.openxmlformats.org/markup-compatibility/2006" xmlns:aink="http://schemas.microsoft.com/office/drawing/2016/ink" xmlns:am3d="http://schemas.microsoft.com/office/drawing/2017/model3d" xmlns:o="urn:schemas-microsoft-com:office:office" xmlns:oel="http://schemas.microsoft.com/office/2019/extlst" xmlns:r="http://schemas.openxmlformats.org/officeDocument/2006/relationships" xmlns:m="http://schemas.openxmlformats.org/officeDocument/2006/math" xmlns:v="urn:schemas-microsoft-com:vml" xmlns:wp14="http://schemas.microsoft.com/office/word/2010/wordprocessingDrawing" xmlns:wp="http://schemas.openxmlformats.org/drawingml/2006/wordprocessingDrawing" xmlns:w10="urn:schemas-microsoft-com:office:word" xmlns:w="http://schemas.openxmlformats.org/wordprocessingml/2006/main" xmlns:w14="http://schemas.microsoft.com/office/word/2010/wordml" xmlns:w15="http://schemas.microsoft.com/office/word/2012/wordml" xmlns:w16cex="http://schemas.microsoft.com/office/word/2018/wordml/cex" xmlns:w16cid="http://schemas.microsoft.com/office/word/2016/wordml/cid" xmlns:w16="http://schemas.microsoft.com/office/word/2018/wordml" xmlns:w16sdtdh="http://schemas.microsoft.com/office/word/2020/wordml/sdtdatahash" xmlns:w16se="http://schemas.microsoft.com/office/word/2015/wordml/symex" xmlns:wpg="http://schemas.microsoft.com/office/word/2010/wordprocessingGroup" xmlns:wpi="http://schemas.microsoft.com/office/word/2010/wordprocessingInk" xmlns:wne="http://schemas.microsoft.com/office/word/2006/wordml" xmlns:wps="http://schemas.microsoft.com/office/word/2010/wordprocessingShape" mc:Ignorable="w14 w15 w16se w16cid w16 w16cex w16sdtdh wp14">
+<w:document xmlns:wpc="http://schemas.microsoft.com/office/word/2010/wordprocessingCanvas" xmlns:cx="http://schemas.microsoft.com/office/drawing/2014/chartex" xmlns:cx1="http://schemas.microsoft.com/office/drawing/2015/9/8/chartex" xmlns:cx2="http://schemas.microsoft.com/office/drawing/2015/10/21/chartex" xmlns:cx3="http://schemas.microsoft.com/office/drawing/2016/5/9/chartex" xmlns:cx4="http://schemas.microsoft.com/office/drawing/2016/5/10/chartex" xmlns:cx5="http://schemas.microsoft.com/office/drawing/2016/5/11/chartex" xmlns:cx6="http://schemas.microsoft.com/office/drawing/2016/5/12/chartex" xmlns:cx7="http://schemas.microsoft.com/office/drawing/2016/5/13/chartex" xmlns:cx8="http://schemas.microsoft.com/office/drawing/2016/5/14/chartex" xmlns:mc="http://schemas.openxmlformats.org/markup-compatibility/2006" xmlns:aink="http://schemas.microsoft.com/office/drawing/2016/ink" xmlns:am3d="http://schemas.microsoft.com/office/drawing/2017/model3d" xmlns:o="urn:schemas-microsoft-com:office:office" xmlns:oel="http://schemas.microsoft.com/office/2019/extlst" xmlns:r="http://schemas.openxmlformats.org/officeDocument/2006/relationships" xmlns:m="http://schemas.openxmlformats.org/officeDocument/2006/math" xmlns:v="urn:schemas-microsoft-com:vml" xmlns:wp14="http://schemas.microsoft.com/office/word/2010/wordprocessingDrawing" xmlns:wp="http://schemas.openxmlformats.org/drawingml/2006/wordprocessingDrawing" xmlns:w10="urn:schemas-microsoft-com:office:word" xmlns:w="http://schemas.openxmlformats.org/wordprocessingml/2006/main" xmlns:w14="http://schemas.microsoft.com/office/word/2010/wordml" xmlns:w15="http://schemas.microsoft.com/office/word/2012/wordml" xmlns:w16cex="http://schemas.microsoft.com/office/word/2018/wordml/cex" xmlns:w16cid="http://schemas.microsoft.com/office/word/2016/wordml/cid" xmlns:w16="http://schemas.microsoft.com/office/word/2018/wordml" xmlns:w16du="http://schemas.microsoft.com/office/word/2023/wordml/word16du" xmlns:w16sdtdh="http://schemas.microsoft.com/office/word/2020/wordml/sdtdatahash" xmlns:w16sdtfl="http://schemas.microsoft.com/office/word/2024/wordml/sdtformatlock" xmlns:w16se="http://schemas.microsoft.com/office/word/2015/wordml/symex" xmlns:wpg="http://schemas.microsoft.com/office/word/2010/wordprocessingGroup" xmlns:wpi="http://schemas.microsoft.com/office/word/2010/wordprocessingInk" xmlns:wne="http://schemas.microsoft.com/office/word/2006/wordml" xmlns:wps="http://schemas.microsoft.com/office/word/2010/wordprocessingShape" mc:Ignorable="w14 w15 w16se w16cid w16 w16cex w16sdtdh w16sdtfl w16du wp14">
   <w:body>
     <w:p>
       <w:pPr>
@@ -430,8 +430,16 @@
               <w:rPr>
                 <w:sz w:val="20"/>
                 <w:szCs w:val="20"/>
-              </w:rPr>
-            </w:pPr>
+                <w:u w:val="single"/>
+              </w:rPr>
+            </w:pPr>
+            <w:r>
+              <w:rPr>
+                <w:sz w:val="20"/>
+                <w:szCs w:val="20"/>
+              </w:rPr>
+              <w:t>AKNBDSJCSDBJSBJ</w:t>
+            </w:r>
           </w:p>
           <w:p>
             <w:pPr>
@@ -2780,7 +2788,6 @@
         <w:tc>
           <w:tcPr>
             <w:tcW w:w="477" w:type="pct"/>
-            <w:shd w:val="clear" w:color="auto" w:fill="auto"/>
           </w:tcPr>
           <w:p>
             <w:pPr>
@@ -2834,7 +2841,6 @@
         <w:tc>
           <w:tcPr>
             <w:tcW w:w="477" w:type="pct"/>
-            <w:shd w:val="clear" w:color="auto" w:fill="auto"/>
           </w:tcPr>
           <w:p>
             <w:pPr>
@@ -2888,7 +2894,6 @@
         <w:tc>
           <w:tcPr>
             <w:tcW w:w="477" w:type="pct"/>
-            <w:shd w:val="clear" w:color="auto" w:fill="auto"/>
           </w:tcPr>
           <w:p>
             <w:pPr>
@@ -2942,7 +2947,6 @@
         <w:tc>
           <w:tcPr>
             <w:tcW w:w="477" w:type="pct"/>
-            <w:shd w:val="clear" w:color="auto" w:fill="auto"/>
           </w:tcPr>
           <w:p>
             <w:pPr>
@@ -2996,7 +3000,6 @@
         <w:tc>
           <w:tcPr>
             <w:tcW w:w="477" w:type="pct"/>
-            <w:shd w:val="clear" w:color="auto" w:fill="auto"/>
           </w:tcPr>
           <w:p>
             <w:pPr>
@@ -3050,7 +3053,6 @@
         <w:tc>
           <w:tcPr>
             <w:tcW w:w="477" w:type="pct"/>
-            <w:shd w:val="clear" w:color="auto" w:fill="auto"/>
           </w:tcPr>
           <w:p>
             <w:pPr>
@@ -3104,7 +3106,6 @@
         <w:tc>
           <w:tcPr>
             <w:tcW w:w="477" w:type="pct"/>
-            <w:shd w:val="clear" w:color="auto" w:fill="auto"/>
           </w:tcPr>
           <w:p>
             <w:pPr>
@@ -3158,7 +3159,6 @@
         <w:tc>
           <w:tcPr>
             <w:tcW w:w="477" w:type="pct"/>
-            <w:shd w:val="clear" w:color="auto" w:fill="auto"/>
           </w:tcPr>
           <w:p>
             <w:pPr>
@@ -3212,7 +3212,6 @@
         <w:tc>
           <w:tcPr>
             <w:tcW w:w="477" w:type="pct"/>
-            <w:shd w:val="clear" w:color="auto" w:fill="auto"/>
           </w:tcPr>
           <w:p>
             <w:pPr>
@@ -3266,7 +3265,6 @@
         <w:tc>
           <w:tcPr>
             <w:tcW w:w="477" w:type="pct"/>
-            <w:shd w:val="clear" w:color="auto" w:fill="auto"/>
           </w:tcPr>
           <w:p>
             <w:pPr>
@@ -3320,7 +3318,6 @@
         <w:tc>
           <w:tcPr>
             <w:tcW w:w="477" w:type="pct"/>
-            <w:shd w:val="clear" w:color="auto" w:fill="auto"/>
           </w:tcPr>
           <w:p>
             <w:pPr>
@@ -3374,7 +3371,6 @@
         <w:tc>
           <w:tcPr>
             <w:tcW w:w="477" w:type="pct"/>
-            <w:shd w:val="clear" w:color="auto" w:fill="auto"/>
           </w:tcPr>
           <w:p>
             <w:pPr>
@@ -3428,7 +3424,6 @@
         <w:tc>
           <w:tcPr>
             <w:tcW w:w="477" w:type="pct"/>
-            <w:shd w:val="clear" w:color="auto" w:fill="auto"/>
           </w:tcPr>
           <w:p>
             <w:pPr>
@@ -3482,7 +3477,6 @@
         <w:tc>
           <w:tcPr>
             <w:tcW w:w="477" w:type="pct"/>
-            <w:shd w:val="clear" w:color="auto" w:fill="auto"/>
           </w:tcPr>
           <w:p>
             <w:pPr>
@@ -3539,7 +3533,6 @@
         <w:tc>
           <w:tcPr>
             <w:tcW w:w="477" w:type="pct"/>
-            <w:shd w:val="clear" w:color="auto" w:fill="auto"/>
           </w:tcPr>
           <w:p>
             <w:pPr>
@@ -4558,7 +4551,7 @@
 </file>
 
 <file path=word/endnotes.xml><?xml version="1.0" encoding="utf-8"?>
-<w:endnotes xmlns:wpc="http://schemas.microsoft.com/office/word/2010/wordprocessingCanvas" xmlns:cx="http://schemas.microsoft.com/office/drawing/2014/chartex" xmlns:cx1="http://schemas.microsoft.com/office/drawing/2015/9/8/chartex" xmlns:cx2="http://schemas.microsoft.com/office/drawing/2015/10/21/chartex" xmlns:cx3="http://schemas.microsoft.com/office/drawing/2016/5/9/chartex" xmlns:cx4="http://schemas.microsoft.com/office/drawing/2016/5/10/chartex" xmlns:cx5="http://schemas.microsoft.com/office/drawing/2016/5/11/chartex" xmlns:cx6="http://schemas.microsoft.com/office/drawing/2016/5/12/chartex" xmlns:cx7="http://schemas.microsoft.com/office/drawing/2016/5/13/chartex" xmlns:cx8="http://schemas.microsoft.com/office/drawing/2016/5/14/chartex" xmlns:mc="http://schemas.openxmlformats.org/markup-compatibility/2006" xmlns:aink="http://schemas.microsoft.com/office/drawing/2016/ink" xmlns:am3d="http://schemas.microsoft.com/office/drawing/2017/model3d" xmlns:o="urn:schemas-microsoft-com:office:office" xmlns:oel="http://schemas.microsoft.com/office/2019/extlst" xmlns:r="http://schemas.openxmlformats.org/officeDocument/2006/relationships" xmlns:m="http://schemas.openxmlformats.org/officeDocument/2006/math" xmlns:v="urn:schemas-microsoft-com:vml" xmlns:wp14="http://schemas.microsoft.com/office/word/2010/wordprocessingDrawing" xmlns:wp="http://schemas.openxmlformats.org/drawingml/2006/wordprocessingDrawing" xmlns:w10="urn:schemas-microsoft-com:office:word" xmlns:w="http://schemas.openxmlformats.org/wordprocessingml/2006/main" xmlns:w14="http://schemas.microsoft.com/office/word/2010/wordml" xmlns:w15="http://schemas.microsoft.com/office/word/2012/wordml" xmlns:w16cex="http://schemas.microsoft.com/office/word/2018/wordml/cex" xmlns:w16cid="http://schemas.microsoft.com/office/word/2016/wordml/cid" xmlns:w16="http://schemas.microsoft.com/office/word/2018/wordml" xmlns:w16sdtdh="http://schemas.microsoft.com/office/word/2020/wordml/sdtdatahash" xmlns:w16se="http://schemas.microsoft.com/office/word/2015/wordml/symex" xmlns:wpg="http://schemas.microsoft.com/office/word/2010/wordprocessingGroup" xmlns:wpi="http://schemas.microsoft.com/office/word/2010/wordprocessingInk" xmlns:wne="http://schemas.microsoft.com/office/word/2006/wordml" xmlns:wps="http://schemas.microsoft.com/office/word/2010/wordprocessingShape" mc:Ignorable="w14 w15 w16se w16cid w16 w16cex w16sdtdh wp14">
+<w:endnotes xmlns:wpc="http://schemas.microsoft.com/office/word/2010/wordprocessingCanvas" xmlns:cx="http://schemas.microsoft.com/office/drawing/2014/chartex" xmlns:cx1="http://schemas.microsoft.com/office/drawing/2015/9/8/chartex" xmlns:cx2="http://schemas.microsoft.com/office/drawing/2015/10/21/chartex" xmlns:cx3="http://schemas.microsoft.com/office/drawing/2016/5/9/chartex" xmlns:cx4="http://schemas.microsoft.com/office/drawing/2016/5/10/chartex" xmlns:cx5="http://schemas.microsoft.com/office/drawing/2016/5/11/chartex" xmlns:cx6="http://schemas.microsoft.com/office/drawing/2016/5/12/chartex" xmlns:cx7="http://schemas.microsoft.com/office/drawing/2016/5/13/chartex" xmlns:cx8="http://schemas.microsoft.com/office/drawing/2016/5/14/chartex" xmlns:mc="http://schemas.openxmlformats.org/markup-compatibility/2006" xmlns:aink="http://schemas.microsoft.com/office/drawing/2016/ink" xmlns:am3d="http://schemas.microsoft.com/office/drawing/2017/model3d" xmlns:o="urn:schemas-microsoft-com:office:office" xmlns:oel="http://schemas.microsoft.com/office/2019/extlst" xmlns:r="http://schemas.openxmlformats.org/officeDocument/2006/relationships" xmlns:m="http://schemas.openxmlformats.org/officeDocument/2006/math" xmlns:v="urn:schemas-microsoft-com:vml" xmlns:wp14="http://schemas.microsoft.com/office/word/2010/wordprocessingDrawing" xmlns:wp="http://schemas.openxmlformats.org/drawingml/2006/wordprocessingDrawing" xmlns:w10="urn:schemas-microsoft-com:office:word" xmlns:w="http://schemas.openxmlformats.org/wordprocessingml/2006/main" xmlns:w14="http://schemas.microsoft.com/office/word/2010/wordml" xmlns:w15="http://schemas.microsoft.com/office/word/2012/wordml" xmlns:w16cex="http://schemas.microsoft.com/office/word/2018/wordml/cex" xmlns:w16cid="http://schemas.microsoft.com/office/word/2016/wordml/cid" xmlns:w16="http://schemas.microsoft.com/office/word/2018/wordml" xmlns:w16du="http://schemas.microsoft.com/office/word/2023/wordml/word16du" xmlns:w16sdtdh="http://schemas.microsoft.com/office/word/2020/wordml/sdtdatahash" xmlns:w16sdtfl="http://schemas.microsoft.com/office/word/2024/wordml/sdtformatlock" xmlns:w16se="http://schemas.microsoft.com/office/word/2015/wordml/symex" xmlns:wpg="http://schemas.microsoft.com/office/word/2010/wordprocessingGroup" xmlns:wpi="http://schemas.microsoft.com/office/word/2010/wordprocessingInk" xmlns:wne="http://schemas.microsoft.com/office/word/2006/wordml" xmlns:wps="http://schemas.microsoft.com/office/word/2010/wordprocessingShape" mc:Ignorable="w14 w15 w16se w16cid w16 w16cex w16sdtdh w16sdtfl w16du wp14">
   <w:endnote w:type="separator" w:id="-1">
     <w:p>
       <w:pPr>
@@ -4583,7 +4576,7 @@
 </file>
 
 <file path=word/footnotes.xml><?xml version="1.0" encoding="utf-8"?>
-<w:footnotes xmlns:wpc="http://schemas.microsoft.com/office/word/2010/wordprocessingCanvas" xmlns:cx="http://schemas.microsoft.com/office/drawing/2014/chartex" xmlns:cx1="http://schemas.microsoft.com/office/drawing/2015/9/8/chartex" xmlns:cx2="http://schemas.microsoft.com/office/drawing/2015/10/21/chartex" xmlns:cx3="http://schemas.microsoft.com/office/drawing/2016/5/9/chartex" xmlns:cx4="http://schemas.microsoft.com/office/drawing/2016/5/10/chartex" xmlns:cx5="http://schemas.microsoft.com/office/drawing/2016/5/11/chartex" xmlns:cx6="http://schemas.microsoft.com/office/drawing/2016/5/12/chartex" xmlns:cx7="http://schemas.microsoft.com/office/drawing/2016/5/13/chartex" xmlns:cx8="http://schemas.microsoft.com/office/drawing/2016/5/14/chartex" xmlns:mc="http://schemas.openxmlformats.org/markup-compatibility/2006" xmlns:aink="http://schemas.microsoft.com/office/drawing/2016/ink" xmlns:am3d="http://schemas.microsoft.com/office/drawing/2017/model3d" xmlns:o="urn:schemas-microsoft-com:office:office" xmlns:oel="http://schemas.microsoft.com/office/2019/extlst" xmlns:r="http://schemas.openxmlformats.org/officeDocument/2006/relationships" xmlns:m="http://schemas.openxmlformats.org/officeDocument/2006/math" xmlns:v="urn:schemas-microsoft-com:vml" xmlns:wp14="http://schemas.microsoft.com/office/word/2010/wordprocessingDrawing" xmlns:wp="http://schemas.openxmlformats.org/drawingml/2006/wordprocessingDrawing" xmlns:w10="urn:schemas-microsoft-com:office:word" xmlns:w="http://schemas.openxmlformats.org/wordprocessingml/2006/main" xmlns:w14="http://schemas.microsoft.com/office/word/2010/wordml" xmlns:w15="http://schemas.microsoft.com/office/word/2012/wordml" xmlns:w16cex="http://schemas.microsoft.com/office/word/2018/wordml/cex" xmlns:w16cid="http://schemas.microsoft.com/office/word/2016/wordml/cid" xmlns:w16="http://schemas.microsoft.com/office/word/2018/wordml" xmlns:w16sdtdh="http://schemas.microsoft.com/office/word/2020/wordml/sdtdatahash" xmlns:w16se="http://schemas.microsoft.com/office/word/2015/wordml/symex" xmlns:wpg="http://schemas.microsoft.com/office/word/2010/wordprocessingGroup" xmlns:wpi="http://schemas.microsoft.com/office/word/2010/wordprocessingInk" xmlns:wne="http://schemas.microsoft.com/office/word/2006/wordml" xmlns:wps="http://schemas.microsoft.com/office/word/2010/wordprocessingShape" mc:Ignorable="w14 w15 w16se w16cid w16 w16cex w16sdtdh wp14">
+<w:footnotes xmlns:wpc="http://schemas.microsoft.com/office/word/2010/wordprocessingCanvas" xmlns:cx="http://schemas.microsoft.com/office/drawing/2014/chartex" xmlns:cx1="http://schemas.microsoft.com/office/drawing/2015/9/8/chartex" xmlns:cx2="http://schemas.microsoft.com/office/drawing/2015/10/21/chartex" xmlns:cx3="http://schemas.microsoft.com/office/drawing/2016/5/9/chartex" xmlns:cx4="http://schemas.microsoft.com/office/drawing/2016/5/10/chartex" xmlns:cx5="http://schemas.microsoft.com/office/drawing/2016/5/11/chartex" xmlns:cx6="http://schemas.microsoft.com/office/drawing/2016/5/12/chartex" xmlns:cx7="http://schemas.microsoft.com/office/drawing/2016/5/13/chartex" xmlns:cx8="http://schemas.microsoft.com/office/drawing/2016/5/14/chartex" xmlns:mc="http://schemas.openxmlformats.org/markup-compatibility/2006" xmlns:aink="http://schemas.microsoft.com/office/drawing/2016/ink" xmlns:am3d="http://schemas.microsoft.com/office/drawing/2017/model3d" xmlns:o="urn:schemas-microsoft-com:office:office" xmlns:oel="http://schemas.microsoft.com/office/2019/extlst" xmlns:r="http://schemas.openxmlformats.org/officeDocument/2006/relationships" xmlns:m="http://schemas.openxmlformats.org/officeDocument/2006/math" xmlns:v="urn:schemas-microsoft-com:vml" xmlns:wp14="http://schemas.microsoft.com/office/word/2010/wordprocessingDrawing" xmlns:wp="http://schemas.openxmlformats.org/drawingml/2006/wordprocessingDrawing" xmlns:w10="urn:schemas-microsoft-com:office:word" xmlns:w="http://schemas.openxmlformats.org/wordprocessingml/2006/main" xmlns:w14="http://schemas.microsoft.com/office/word/2010/wordml" xmlns:w15="http://schemas.microsoft.com/office/word/2012/wordml" xmlns:w16cex="http://schemas.microsoft.com/office/word/2018/wordml/cex" xmlns:w16cid="http://schemas.microsoft.com/office/word/2016/wordml/cid" xmlns:w16="http://schemas.microsoft.com/office/word/2018/wordml" xmlns:w16du="http://schemas.microsoft.com/office/word/2023/wordml/word16du" xmlns:w16sdtdh="http://schemas.microsoft.com/office/word/2020/wordml/sdtdatahash" xmlns:w16sdtfl="http://schemas.microsoft.com/office/word/2024/wordml/sdtformatlock" xmlns:w16se="http://schemas.microsoft.com/office/word/2015/wordml/symex" xmlns:wpg="http://schemas.microsoft.com/office/word/2010/wordprocessingGroup" xmlns:wpi="http://schemas.microsoft.com/office/word/2010/wordprocessingInk" xmlns:wne="http://schemas.microsoft.com/office/word/2006/wordml" xmlns:wps="http://schemas.microsoft.com/office/word/2010/wordprocessingShape" mc:Ignorable="w14 w15 w16se w16cid w16 w16cex w16sdtdh w16sdtfl w16du wp14">
   <w:footnote w:type="separator" w:id="-1">
     <w:p>
       <w:pPr>
@@ -4608,7 +4601,7 @@
 </file>
 
 <file path=word/styles.xml><?xml version="1.0" encoding="utf-8"?>
-<w:styles xmlns:mc="http://schemas.openxmlformats.org/markup-compatibility/2006" xmlns:r="http://schemas.openxmlformats.org/officeDocument/2006/relationships" xmlns:w="http://schemas.openxmlformats.org/wordprocessingml/2006/main" xmlns:w14="http://schemas.microsoft.com/office/word/2010/wordml" xmlns:w15="http://schemas.microsoft.com/office/word/2012/wordml" xmlns:w16cex="http://schemas.microsoft.com/office/word/2018/wordml/cex" xmlns:w16cid="http://schemas.microsoft.com/office/word/2016/wordml/cid" xmlns:w16="http://schemas.microsoft.com/office/word/2018/wordml" xmlns:w16sdtdh="http://schemas.microsoft.com/office/word/2020/wordml/sdtdatahash" xmlns:w16se="http://schemas.microsoft.com/office/word/2015/wordml/symex" mc:Ignorable="w14 w15 w16se w16cid w16 w16cex w16sdtdh">
+<w:styles xmlns:mc="http://schemas.openxmlformats.org/markup-compatibility/2006" xmlns:r="http://schemas.openxmlformats.org/officeDocument/2006/relationships" xmlns:w="http://schemas.openxmlformats.org/wordprocessingml/2006/main" xmlns:w14="http://schemas.microsoft.com/office/word/2010/wordml" xmlns:w15="http://schemas.microsoft.com/office/word/2012/wordml" xmlns:w16cex="http://schemas.microsoft.com/office/word/2018/wordml/cex" xmlns:w16cid="http://schemas.microsoft.com/office/word/2016/wordml/cid" xmlns:w16="http://schemas.microsoft.com/office/word/2018/wordml" xmlns:w16du="http://schemas.microsoft.com/office/word/2023/wordml/word16du" xmlns:w16sdtdh="http://schemas.microsoft.com/office/word/2020/wordml/sdtdatahash" xmlns:w16sdtfl="http://schemas.microsoft.com/office/word/2024/wordml/sdtformatlock" xmlns:w16se="http://schemas.microsoft.com/office/word/2015/wordml/symex" mc:Ignorable="w14 w15 w16se w16cid w16 w16cex w16sdtdh w16sdtfl w16du">
   <w:docDefaults>
     <w:rPrDefault>
       <w:rPr>

</xml_diff>

<commit_message>
Avance de 'Tabla de competencia' 1
</commit_message>
<xml_diff>
--- a/Tablas Análisis.docx
+++ b/Tablas Análisis.docx
@@ -259,7 +259,30 @@
                 <w:sz w:val="20"/>
                 <w:szCs w:val="20"/>
               </w:rPr>
-              <w:t>Página web que centraliza todas las novelas ligeras disponibles en Internet, ofreciendo un espacio unificado en el que se puedan consumir y crear una comunidad de lectores.</w:t>
+              <w:t xml:space="preserve">Página web que centraliza </w:t>
+            </w:r>
+            <w:r>
+              <w:rPr>
+                <w:sz w:val="20"/>
+                <w:szCs w:val="20"/>
+              </w:rPr>
+              <w:t>novelas ligeras asiáticas y las traduce al español, de manera gratuita a la comunidad hispana. También ofrece sistema de suscripción mediante PayPal/</w:t>
+            </w:r>
+            <w:proofErr w:type="spellStart"/>
+            <w:r>
+              <w:rPr>
+                <w:sz w:val="20"/>
+                <w:szCs w:val="20"/>
+              </w:rPr>
+              <w:t>Patreon</w:t>
+            </w:r>
+            <w:proofErr w:type="spellEnd"/>
+            <w:r>
+              <w:rPr>
+                <w:sz w:val="20"/>
+                <w:szCs w:val="20"/>
+              </w:rPr>
+              <w:t xml:space="preserve"> a capítulos avanzados, y genera un espacio común para que los clientes formen una comunidad unificada.</w:t>
             </w:r>
           </w:p>
           <w:p>
@@ -320,6 +343,45 @@
                 <w:szCs w:val="20"/>
               </w:rPr>
             </w:pPr>
+            <w:r>
+              <w:rPr>
+                <w:sz w:val="20"/>
+                <w:szCs w:val="20"/>
+              </w:rPr>
+              <w:t>Jóvenes y adultos interesados en la cultura de los mangas/</w:t>
+            </w:r>
+            <w:proofErr w:type="spellStart"/>
+            <w:r>
+              <w:rPr>
+                <w:sz w:val="20"/>
+                <w:szCs w:val="20"/>
+              </w:rPr>
+              <w:t>manhwa</w:t>
+            </w:r>
+            <w:proofErr w:type="spellEnd"/>
+            <w:r>
+              <w:rPr>
+                <w:sz w:val="20"/>
+                <w:szCs w:val="20"/>
+              </w:rPr>
+              <w:t xml:space="preserve">/anime, de habla hispana con interés en novelas ligeras de géneros como fantasía, acción, aventura, romance, harem, ciencia ficción, videojuegos y géneros más específicos como el VRMMO (reencarnación en un juego); tienen bajo poder adquisitivo o se ven reacios a pagar por contenido oficial, y suelen estar activos en comunidades online en plataformas como </w:t>
+            </w:r>
+            <w:proofErr w:type="spellStart"/>
+            <w:r>
+              <w:rPr>
+                <w:sz w:val="20"/>
+                <w:szCs w:val="20"/>
+              </w:rPr>
+              <w:t>Discord</w:t>
+            </w:r>
+            <w:proofErr w:type="spellEnd"/>
+            <w:r>
+              <w:rPr>
+                <w:sz w:val="20"/>
+                <w:szCs w:val="20"/>
+              </w:rPr>
+              <w:t>.</w:t>
+            </w:r>
           </w:p>
         </w:tc>
         <w:tc>
@@ -334,6 +396,84 @@
                 <w:szCs w:val="20"/>
               </w:rPr>
             </w:pPr>
+            <w:r>
+              <w:rPr>
+                <w:sz w:val="20"/>
+                <w:szCs w:val="20"/>
+              </w:rPr>
+              <w:t xml:space="preserve">Modelo principal de acceso gratuito a su página web y a los capítulos no actualizados. </w:t>
+            </w:r>
+          </w:p>
+          <w:p>
+            <w:pPr>
+              <w:jc w:val="both"/>
+              <w:rPr>
+                <w:sz w:val="20"/>
+                <w:szCs w:val="20"/>
+              </w:rPr>
+            </w:pPr>
+            <w:r>
+              <w:rPr>
+                <w:sz w:val="20"/>
+                <w:szCs w:val="20"/>
+              </w:rPr>
+              <w:t xml:space="preserve">Modelo de pago por contenido adelantado, precios bajos en </w:t>
+            </w:r>
+            <w:proofErr w:type="spellStart"/>
+            <w:r>
+              <w:rPr>
+                <w:sz w:val="20"/>
+                <w:szCs w:val="20"/>
+              </w:rPr>
+              <w:t>Patreon</w:t>
+            </w:r>
+            <w:proofErr w:type="spellEnd"/>
+            <w:r>
+              <w:rPr>
+                <w:sz w:val="20"/>
+                <w:szCs w:val="20"/>
+              </w:rPr>
+              <w:t>/</w:t>
+            </w:r>
+            <w:proofErr w:type="spellStart"/>
+            <w:r>
+              <w:rPr>
+                <w:sz w:val="20"/>
+                <w:szCs w:val="20"/>
+              </w:rPr>
+              <w:t>Ko</w:t>
+            </w:r>
+            <w:proofErr w:type="spellEnd"/>
+            <w:r>
+              <w:rPr>
+                <w:sz w:val="20"/>
+                <w:szCs w:val="20"/>
+              </w:rPr>
+              <w:t xml:space="preserve">-fi desde 1€ hasta </w:t>
+            </w:r>
+            <w:r>
+              <w:rPr>
+                <w:sz w:val="20"/>
+                <w:szCs w:val="20"/>
+              </w:rPr>
+              <w:t>15€.</w:t>
+            </w:r>
+          </w:p>
+          <w:p>
+            <w:pPr>
+              <w:jc w:val="both"/>
+              <w:rPr>
+                <w:sz w:val="20"/>
+                <w:szCs w:val="20"/>
+              </w:rPr>
+            </w:pPr>
+            <w:r>
+              <w:rPr>
+                <w:sz w:val="20"/>
+                <w:szCs w:val="20"/>
+              </w:rPr>
+              <w:t>Modelo de donaciones voluntarias por contenido “extra” o simplemente para apoyo.</w:t>
+            </w:r>
           </w:p>
         </w:tc>
         <w:tc>
@@ -348,6 +488,70 @@
                 <w:szCs w:val="20"/>
               </w:rPr>
             </w:pPr>
+            <w:r>
+              <w:rPr>
+                <w:sz w:val="20"/>
+                <w:szCs w:val="20"/>
+              </w:rPr>
+              <w:t xml:space="preserve">Pagina web propia con Google AdSense para ingresos pasivos, redes sociales en Twitter/X, Facebook e Instagram para conexión con audiencia y anunciar nuevas publicaciones, plataformas de comunidad en </w:t>
+            </w:r>
+            <w:proofErr w:type="spellStart"/>
+            <w:proofErr w:type="gramStart"/>
+            <w:r>
+              <w:rPr>
+                <w:sz w:val="20"/>
+                <w:szCs w:val="20"/>
+              </w:rPr>
+              <w:t>DIscord</w:t>
+            </w:r>
+            <w:proofErr w:type="spellEnd"/>
+            <w:r>
+              <w:rPr>
+                <w:sz w:val="20"/>
+                <w:szCs w:val="20"/>
+              </w:rPr>
+              <w:t xml:space="preserve"> ,</w:t>
+            </w:r>
+            <w:proofErr w:type="gramEnd"/>
+            <w:r>
+              <w:rPr>
+                <w:sz w:val="20"/>
+                <w:szCs w:val="20"/>
+              </w:rPr>
+              <w:t xml:space="preserve"> plataformas de financiación colectiva con </w:t>
+            </w:r>
+            <w:proofErr w:type="spellStart"/>
+            <w:r>
+              <w:rPr>
+                <w:sz w:val="20"/>
+                <w:szCs w:val="20"/>
+              </w:rPr>
+              <w:t>Patreon</w:t>
+            </w:r>
+            <w:proofErr w:type="spellEnd"/>
+            <w:r>
+              <w:rPr>
+                <w:sz w:val="20"/>
+                <w:szCs w:val="20"/>
+              </w:rPr>
+              <w:t>/</w:t>
+            </w:r>
+            <w:proofErr w:type="spellStart"/>
+            <w:r>
+              <w:rPr>
+                <w:sz w:val="20"/>
+                <w:szCs w:val="20"/>
+              </w:rPr>
+              <w:t>Ko</w:t>
+            </w:r>
+            <w:proofErr w:type="spellEnd"/>
+            <w:r>
+              <w:rPr>
+                <w:sz w:val="20"/>
+                <w:szCs w:val="20"/>
+              </w:rPr>
+              <w:t>-fi.</w:t>
+            </w:r>
           </w:p>
         </w:tc>
         <w:tc>
@@ -362,6 +566,48 @@
                 <w:szCs w:val="20"/>
               </w:rPr>
             </w:pPr>
+            <w:r>
+              <w:rPr>
+                <w:sz w:val="20"/>
+                <w:szCs w:val="20"/>
+              </w:rPr>
+              <w:t>Acceso gratuito y amplio catálogo</w:t>
+            </w:r>
+            <w:r>
+              <w:rPr>
+                <w:sz w:val="20"/>
+                <w:szCs w:val="20"/>
+              </w:rPr>
+              <w:t>, c</w:t>
+            </w:r>
+            <w:r>
+              <w:rPr>
+                <w:sz w:val="20"/>
+                <w:szCs w:val="20"/>
+              </w:rPr>
+              <w:t>omunidad muy activa y comprometida</w:t>
+            </w:r>
+            <w:r>
+              <w:rPr>
+                <w:sz w:val="20"/>
+                <w:szCs w:val="20"/>
+              </w:rPr>
+              <w:t xml:space="preserve"> generando un sentido de pertenencia y retroalimentación inmediata, gran v</w:t>
+            </w:r>
+            <w:r>
+              <w:rPr>
+                <w:sz w:val="20"/>
+                <w:szCs w:val="20"/>
+              </w:rPr>
+              <w:t>elocidad de publicación</w:t>
+            </w:r>
+            <w:r>
+              <w:rPr>
+                <w:sz w:val="20"/>
+                <w:szCs w:val="20"/>
+              </w:rPr>
+              <w:t xml:space="preserve"> comparado con editoriales oficiales, agilidad y flexibilidad al cambiar su catálogo según la demanda, modelo de negocio de bajo costo al no tener los costos de una editorial tradicional.</w:t>
+            </w:r>
           </w:p>
         </w:tc>
         <w:tc>
@@ -865,7 +1111,6 @@
           <w:bCs/>
           <w:u w:val="single"/>
         </w:rPr>
-        <w:lastRenderedPageBreak/>
         <w:t>Análisis Productos Sustitutivos</w:t>
       </w:r>
     </w:p>
@@ -920,6 +1165,7 @@
                 <w:sz w:val="20"/>
                 <w:szCs w:val="20"/>
               </w:rPr>
+              <w:lastRenderedPageBreak/>
               <w:t>Producto Sustitutivo</w:t>
             </w:r>
           </w:p>
@@ -1806,6 +2052,7 @@
                 <w:sz w:val="20"/>
                 <w:szCs w:val="20"/>
               </w:rPr>
+              <w:lastRenderedPageBreak/>
               <w:t>Proveedor</w:t>
             </w:r>
           </w:p>
@@ -2729,6 +2976,7 @@
                 <w:sz w:val="22"/>
                 <w:szCs w:val="22"/>
               </w:rPr>
+              <w:lastRenderedPageBreak/>
               <w:t>FACTOR</w:t>
             </w:r>
           </w:p>
@@ -3641,7 +3889,6 @@
                 <w:sz w:val="22"/>
                 <w:szCs w:val="22"/>
               </w:rPr>
-              <w:lastRenderedPageBreak/>
               <w:t>DEBILIDADES</w:t>
             </w:r>
           </w:p>
@@ -5204,7 +5451,6 @@
   <w:style w:type="character" w:default="1" w:styleId="Fuentedeprrafopredeter">
     <w:name w:val="Default Paragraph Font"/>
     <w:uiPriority w:val="1"/>
-    <w:semiHidden/>
     <w:unhideWhenUsed/>
   </w:style>
   <w:style w:type="table" w:default="1" w:styleId="Tablanormal">

</xml_diff>